<commit_message>
Might have fixed the offloading
</commit_message>
<xml_diff>
--- a/Lab_WriteUp.docx
+++ b/Lab_WriteUp.docx
@@ -627,8 +627,844 @@
         <w:tblLook w:val="04a0" w:noHBand="0" w:noVBand="1" w:firstColumn="1" w:lastRow="0" w:lastColumn="0" w:firstRow="1"/>
       </w:tblPr>
       <w:tblGrid>
-        <w:gridCol w:w="3305"/>
-        <w:gridCol w:w="1127"/>
+        <w:gridCol w:w="3304"/>
+        <w:gridCol w:w="1128"/>
+        <w:gridCol w:w="1322"/>
+        <w:gridCol w:w="1322"/>
+        <w:gridCol w:w="1323"/>
+        <w:gridCol w:w="1320"/>
+      </w:tblGrid>
+      <w:tr>
+        <w:trPr/>
+        <w:tc>
+          <w:tcPr>
+            <w:tcW w:w="3304" w:type="dxa"/>
+            <w:tcBorders/>
+          </w:tcPr>
+          <w:p>
+            <w:pPr>
+              <w:pStyle w:val="Normal"/>
+              <w:spacing w:lineRule="auto" w:line="240" w:before="0" w:after="0"/>
+              <w:rPr>
+                <w:rFonts w:ascii="Times New Roman" w:hAnsi="Times New Roman" w:cs="Times New Roman"/>
+                <w:sz w:val="24"/>
+                <w:szCs w:val="24"/>
+              </w:rPr>
+            </w:pPr>
+            <w:r>
+              <w:rPr>
+                <w:rFonts w:cs="Times New Roman" w:ascii="Times New Roman" w:hAnsi="Times New Roman"/>
+                <w:sz w:val="24"/>
+                <w:szCs w:val="24"/>
+              </w:rPr>
+              <w:t xml:space="preserve">Input size </w:t>
+            </w:r>
+          </w:p>
+        </w:tc>
+        <w:tc>
+          <w:tcPr>
+            <w:tcW w:w="1128" w:type="dxa"/>
+            <w:tcBorders/>
+          </w:tcPr>
+          <w:p>
+            <w:pPr>
+              <w:pStyle w:val="Normal"/>
+              <w:spacing w:lineRule="auto" w:line="240" w:before="0" w:after="0"/>
+              <w:rPr>
+                <w:rFonts w:ascii="Times New Roman" w:hAnsi="Times New Roman" w:cs="Times New Roman"/>
+                <w:sz w:val="24"/>
+                <w:szCs w:val="24"/>
+              </w:rPr>
+            </w:pPr>
+            <w:r>
+              <w:rPr>
+                <w:rFonts w:cs="Times New Roman" w:ascii="Times New Roman" w:hAnsi="Times New Roman"/>
+                <w:sz w:val="24"/>
+                <w:szCs w:val="24"/>
+              </w:rPr>
+              <w:t>2,048</w:t>
+            </w:r>
+          </w:p>
+        </w:tc>
+        <w:tc>
+          <w:tcPr>
+            <w:tcW w:w="1322" w:type="dxa"/>
+            <w:tcBorders/>
+          </w:tcPr>
+          <w:p>
+            <w:pPr>
+              <w:pStyle w:val="Normal"/>
+              <w:spacing w:lineRule="auto" w:line="240" w:before="0" w:after="0"/>
+              <w:rPr>
+                <w:rFonts w:ascii="Times New Roman" w:hAnsi="Times New Roman" w:cs="Times New Roman"/>
+                <w:sz w:val="24"/>
+                <w:szCs w:val="24"/>
+              </w:rPr>
+            </w:pPr>
+            <w:r>
+              <w:rPr>
+                <w:rFonts w:cs="Times New Roman" w:ascii="Times New Roman" w:hAnsi="Times New Roman"/>
+                <w:sz w:val="24"/>
+                <w:szCs w:val="24"/>
+              </w:rPr>
+              <w:t>1,048,576</w:t>
+            </w:r>
+          </w:p>
+        </w:tc>
+        <w:tc>
+          <w:tcPr>
+            <w:tcW w:w="1322" w:type="dxa"/>
+            <w:tcBorders/>
+          </w:tcPr>
+          <w:p>
+            <w:pPr>
+              <w:pStyle w:val="Normal"/>
+              <w:spacing w:lineRule="auto" w:line="240" w:before="0" w:after="0"/>
+              <w:rPr>
+                <w:rFonts w:ascii="Times New Roman" w:hAnsi="Times New Roman" w:cs="Times New Roman"/>
+                <w:sz w:val="24"/>
+                <w:szCs w:val="24"/>
+              </w:rPr>
+            </w:pPr>
+            <w:r>
+              <w:rPr>
+                <w:rFonts w:cs="Times New Roman" w:ascii="Times New Roman" w:hAnsi="Times New Roman"/>
+                <w:sz w:val="24"/>
+                <w:szCs w:val="24"/>
+              </w:rPr>
+              <w:t>8,388,608</w:t>
+            </w:r>
+          </w:p>
+        </w:tc>
+        <w:tc>
+          <w:tcPr>
+            <w:tcW w:w="1323" w:type="dxa"/>
+            <w:tcBorders>
+              <w:right w:val="nil"/>
+            </w:tcBorders>
+          </w:tcPr>
+          <w:p>
+            <w:pPr>
+              <w:pStyle w:val="Normal"/>
+              <w:spacing w:lineRule="auto" w:line="240" w:before="0" w:after="0"/>
+              <w:rPr>
+                <w:rFonts w:ascii="Times New Roman" w:hAnsi="Times New Roman" w:cs="Times New Roman"/>
+                <w:sz w:val="24"/>
+                <w:szCs w:val="24"/>
+              </w:rPr>
+            </w:pPr>
+            <w:r>
+              <w:rPr>
+                <w:rFonts w:cs="Times New Roman" w:ascii="Times New Roman" w:hAnsi="Times New Roman"/>
+                <w:sz w:val="24"/>
+                <w:szCs w:val="24"/>
+              </w:rPr>
+              <w:t>16,777,216</w:t>
+            </w:r>
+          </w:p>
+        </w:tc>
+        <w:tc>
+          <w:tcPr>
+            <w:tcW w:w="1320" w:type="dxa"/>
+            <w:tcBorders/>
+          </w:tcPr>
+          <w:p>
+            <w:pPr>
+              <w:pStyle w:val="Normal"/>
+              <w:spacing w:lineRule="auto" w:line="240" w:before="0" w:after="0"/>
+              <w:rPr>
+                <w:rFonts w:ascii="Times New Roman" w:hAnsi="Times New Roman" w:cs="Times New Roman"/>
+                <w:sz w:val="24"/>
+                <w:szCs w:val="24"/>
+              </w:rPr>
+            </w:pPr>
+            <w:r>
+              <w:rPr>
+                <w:rFonts w:cs="Times New Roman" w:ascii="Times New Roman" w:hAnsi="Times New Roman"/>
+                <w:sz w:val="24"/>
+                <w:szCs w:val="24"/>
+              </w:rPr>
+              <w:t>33,554,432</w:t>
+            </w:r>
+          </w:p>
+        </w:tc>
+      </w:tr>
+      <w:tr>
+        <w:trPr/>
+        <w:tc>
+          <w:tcPr>
+            <w:tcW w:w="3304" w:type="dxa"/>
+            <w:tcBorders>
+              <w:top w:val="nil"/>
+            </w:tcBorders>
+          </w:tcPr>
+          <w:p>
+            <w:pPr>
+              <w:pStyle w:val="Normal"/>
+              <w:spacing w:lineRule="auto" w:line="240" w:before="0" w:after="0"/>
+              <w:rPr>
+                <w:rFonts w:ascii="Times New Roman" w:hAnsi="Times New Roman" w:cs="Times New Roman"/>
+                <w:sz w:val="24"/>
+                <w:szCs w:val="24"/>
+              </w:rPr>
+            </w:pPr>
+            <w:r>
+              <w:rPr>
+                <w:rFonts w:cs="Times New Roman" w:ascii="Times New Roman" w:hAnsi="Times New Roman"/>
+                <w:sz w:val="24"/>
+                <w:szCs w:val="24"/>
+              </w:rPr>
+              <w:t>Block Dimensions</w:t>
+            </w:r>
+          </w:p>
+        </w:tc>
+        <w:tc>
+          <w:tcPr>
+            <w:tcW w:w="1128" w:type="dxa"/>
+            <w:tcBorders>
+              <w:top w:val="nil"/>
+            </w:tcBorders>
+          </w:tcPr>
+          <w:p>
+            <w:pPr>
+              <w:pStyle w:val="Normal"/>
+              <w:spacing w:lineRule="auto" w:line="240" w:before="0" w:after="0"/>
+              <w:rPr>
+                <w:rFonts w:ascii="Times New Roman" w:hAnsi="Times New Roman" w:cs="Times New Roman"/>
+                <w:sz w:val="24"/>
+                <w:szCs w:val="24"/>
+              </w:rPr>
+            </w:pPr>
+            <w:r>
+              <w:rPr>
+                <w:rFonts w:cs="Times New Roman" w:ascii="Times New Roman" w:hAnsi="Times New Roman"/>
+                <w:sz w:val="24"/>
+                <w:szCs w:val="24"/>
+              </w:rPr>
+              <w:t>1 x 512</w:t>
+            </w:r>
+          </w:p>
+        </w:tc>
+        <w:tc>
+          <w:tcPr>
+            <w:tcW w:w="1322" w:type="dxa"/>
+            <w:tcBorders>
+              <w:top w:val="nil"/>
+            </w:tcBorders>
+          </w:tcPr>
+          <w:p>
+            <w:pPr>
+              <w:pStyle w:val="Normal"/>
+              <w:spacing w:lineRule="auto" w:line="240" w:before="0" w:after="0"/>
+              <w:rPr>
+                <w:rFonts w:ascii="Times New Roman" w:hAnsi="Times New Roman" w:cs="Times New Roman"/>
+                <w:sz w:val="24"/>
+                <w:szCs w:val="24"/>
+              </w:rPr>
+            </w:pPr>
+            <w:r>
+              <w:rPr>
+                <w:rFonts w:cs="Times New Roman" w:ascii="Times New Roman" w:hAnsi="Times New Roman"/>
+                <w:sz w:val="24"/>
+                <w:szCs w:val="24"/>
+              </w:rPr>
+              <w:t>1 x 512</w:t>
+            </w:r>
+          </w:p>
+        </w:tc>
+        <w:tc>
+          <w:tcPr>
+            <w:tcW w:w="1322" w:type="dxa"/>
+            <w:tcBorders>
+              <w:top w:val="nil"/>
+            </w:tcBorders>
+          </w:tcPr>
+          <w:p>
+            <w:pPr>
+              <w:pStyle w:val="Normal"/>
+              <w:spacing w:lineRule="auto" w:line="240" w:before="0" w:after="0"/>
+              <w:rPr>
+                <w:rFonts w:ascii="Times New Roman" w:hAnsi="Times New Roman" w:cs="Times New Roman"/>
+                <w:sz w:val="24"/>
+                <w:szCs w:val="24"/>
+              </w:rPr>
+            </w:pPr>
+            <w:r>
+              <w:rPr>
+                <w:rFonts w:cs="Times New Roman" w:ascii="Times New Roman" w:hAnsi="Times New Roman"/>
+                <w:sz w:val="24"/>
+                <w:szCs w:val="24"/>
+              </w:rPr>
+              <w:t>1 x 512</w:t>
+            </w:r>
+          </w:p>
+        </w:tc>
+        <w:tc>
+          <w:tcPr>
+            <w:tcW w:w="1323" w:type="dxa"/>
+            <w:tcBorders>
+              <w:top w:val="nil"/>
+              <w:right w:val="nil"/>
+            </w:tcBorders>
+          </w:tcPr>
+          <w:p>
+            <w:pPr>
+              <w:pStyle w:val="Normal"/>
+              <w:spacing w:lineRule="auto" w:line="240" w:before="0" w:after="0"/>
+              <w:rPr>
+                <w:rFonts w:ascii="Times New Roman" w:hAnsi="Times New Roman" w:cs="Times New Roman"/>
+                <w:sz w:val="24"/>
+                <w:szCs w:val="24"/>
+              </w:rPr>
+            </w:pPr>
+            <w:r>
+              <w:rPr>
+                <w:rFonts w:cs="Times New Roman" w:ascii="Times New Roman" w:hAnsi="Times New Roman"/>
+                <w:sz w:val="24"/>
+                <w:szCs w:val="24"/>
+              </w:rPr>
+              <w:t>1 x 512</w:t>
+            </w:r>
+          </w:p>
+        </w:tc>
+        <w:tc>
+          <w:tcPr>
+            <w:tcW w:w="1320" w:type="dxa"/>
+            <w:tcBorders>
+              <w:top w:val="nil"/>
+            </w:tcBorders>
+          </w:tcPr>
+          <w:p>
+            <w:pPr>
+              <w:pStyle w:val="Normal"/>
+              <w:spacing w:lineRule="auto" w:line="240" w:before="0" w:after="0"/>
+              <w:rPr>
+                <w:rFonts w:ascii="Times New Roman" w:hAnsi="Times New Roman" w:cs="Times New Roman"/>
+                <w:sz w:val="24"/>
+                <w:szCs w:val="24"/>
+              </w:rPr>
+            </w:pPr>
+            <w:r>
+              <w:rPr>
+                <w:rFonts w:cs="Times New Roman" w:ascii="Times New Roman" w:hAnsi="Times New Roman"/>
+                <w:sz w:val="24"/>
+                <w:szCs w:val="24"/>
+              </w:rPr>
+              <w:t>1 x 512</w:t>
+            </w:r>
+          </w:p>
+        </w:tc>
+      </w:tr>
+      <w:tr>
+        <w:trPr/>
+        <w:tc>
+          <w:tcPr>
+            <w:tcW w:w="3304" w:type="dxa"/>
+            <w:tcBorders/>
+          </w:tcPr>
+          <w:p>
+            <w:pPr>
+              <w:pStyle w:val="Normal"/>
+              <w:spacing w:lineRule="auto" w:line="240" w:before="0" w:after="0"/>
+              <w:rPr>
+                <w:rFonts w:ascii="Times New Roman" w:hAnsi="Times New Roman" w:cs="Times New Roman"/>
+                <w:sz w:val="24"/>
+                <w:szCs w:val="24"/>
+              </w:rPr>
+            </w:pPr>
+            <w:r>
+              <w:rPr>
+                <w:rFonts w:cs="Times New Roman" w:ascii="Times New Roman" w:hAnsi="Times New Roman"/>
+                <w:sz w:val="24"/>
+                <w:szCs w:val="24"/>
+              </w:rPr>
+              <w:t>T1:time cost for GPU (sec)</w:t>
+            </w:r>
+          </w:p>
+        </w:tc>
+        <w:tc>
+          <w:tcPr>
+            <w:tcW w:w="1128" w:type="dxa"/>
+            <w:tcBorders/>
+          </w:tcPr>
+          <w:p>
+            <w:pPr>
+              <w:pStyle w:val="Normal"/>
+              <w:spacing w:lineRule="auto" w:line="240" w:before="0" w:after="0"/>
+              <w:rPr>
+                <w:rFonts w:ascii="Times New Roman" w:hAnsi="Times New Roman" w:cs="Times New Roman"/>
+                <w:sz w:val="24"/>
+                <w:szCs w:val="24"/>
+              </w:rPr>
+            </w:pPr>
+            <w:r>
+              <w:rPr>
+                <w:rFonts w:cs="Times New Roman" w:ascii="Times New Roman" w:hAnsi="Times New Roman"/>
+                <w:sz w:val="24"/>
+                <w:szCs w:val="24"/>
+              </w:rPr>
+              <w:t>.000675</w:t>
+            </w:r>
+          </w:p>
+        </w:tc>
+        <w:tc>
+          <w:tcPr>
+            <w:tcW w:w="1322" w:type="dxa"/>
+            <w:tcBorders/>
+          </w:tcPr>
+          <w:p>
+            <w:pPr>
+              <w:pStyle w:val="Normal"/>
+              <w:spacing w:lineRule="auto" w:line="240" w:before="0" w:after="0"/>
+              <w:rPr>
+                <w:rFonts w:ascii="Times New Roman" w:hAnsi="Times New Roman" w:cs="Times New Roman"/>
+                <w:sz w:val="24"/>
+                <w:szCs w:val="24"/>
+              </w:rPr>
+            </w:pPr>
+            <w:r>
+              <w:rPr>
+                <w:rFonts w:cs="Times New Roman" w:ascii="Times New Roman" w:hAnsi="Times New Roman"/>
+                <w:sz w:val="24"/>
+                <w:szCs w:val="24"/>
+              </w:rPr>
+              <w:t>.627788</w:t>
+            </w:r>
+          </w:p>
+        </w:tc>
+        <w:tc>
+          <w:tcPr>
+            <w:tcW w:w="1322" w:type="dxa"/>
+            <w:tcBorders/>
+          </w:tcPr>
+          <w:p>
+            <w:pPr>
+              <w:pStyle w:val="Normal"/>
+              <w:spacing w:lineRule="auto" w:line="240" w:before="0" w:after="0"/>
+              <w:rPr>
+                <w:rFonts w:ascii="Times New Roman" w:hAnsi="Times New Roman" w:cs="Times New Roman"/>
+                <w:sz w:val="24"/>
+                <w:szCs w:val="24"/>
+              </w:rPr>
+            </w:pPr>
+            <w:r>
+              <w:rPr>
+                <w:rFonts w:cs="Times New Roman" w:ascii="Times New Roman" w:hAnsi="Times New Roman"/>
+                <w:sz w:val="24"/>
+                <w:szCs w:val="24"/>
+              </w:rPr>
+              <w:t>4.715045</w:t>
+            </w:r>
+          </w:p>
+        </w:tc>
+        <w:tc>
+          <w:tcPr>
+            <w:tcW w:w="1323" w:type="dxa"/>
+            <w:tcBorders>
+              <w:right w:val="nil"/>
+            </w:tcBorders>
+          </w:tcPr>
+          <w:p>
+            <w:pPr>
+              <w:pStyle w:val="Normal"/>
+              <w:spacing w:lineRule="auto" w:line="240" w:before="0" w:after="0"/>
+              <w:rPr>
+                <w:rFonts w:ascii="Times New Roman" w:hAnsi="Times New Roman" w:cs="Times New Roman"/>
+                <w:sz w:val="24"/>
+                <w:szCs w:val="24"/>
+              </w:rPr>
+            </w:pPr>
+            <w:r>
+              <w:rPr>
+                <w:rFonts w:cs="Times New Roman" w:ascii="Times New Roman" w:hAnsi="Times New Roman"/>
+                <w:sz w:val="24"/>
+                <w:szCs w:val="24"/>
+              </w:rPr>
+              <w:t>9.442738</w:t>
+            </w:r>
+          </w:p>
+        </w:tc>
+        <w:tc>
+          <w:tcPr>
+            <w:tcW w:w="1320" w:type="dxa"/>
+            <w:tcBorders/>
+          </w:tcPr>
+          <w:p>
+            <w:pPr>
+              <w:pStyle w:val="Normal"/>
+              <w:spacing w:lineRule="auto" w:line="240" w:before="0" w:after="0"/>
+              <w:rPr>
+                <w:rFonts w:ascii="Times New Roman" w:hAnsi="Times New Roman" w:cs="Times New Roman"/>
+                <w:sz w:val="24"/>
+                <w:szCs w:val="24"/>
+              </w:rPr>
+            </w:pPr>
+            <w:r>
+              <w:rPr>
+                <w:rFonts w:cs="Times New Roman" w:ascii="Times New Roman" w:hAnsi="Times New Roman"/>
+                <w:sz w:val="24"/>
+                <w:szCs w:val="24"/>
+              </w:rPr>
+              <w:t>18.891363</w:t>
+            </w:r>
+          </w:p>
+        </w:tc>
+      </w:tr>
+      <w:tr>
+        <w:trPr/>
+        <w:tc>
+          <w:tcPr>
+            <w:tcW w:w="3304" w:type="dxa"/>
+            <w:tcBorders/>
+          </w:tcPr>
+          <w:p>
+            <w:pPr>
+              <w:pStyle w:val="Normal"/>
+              <w:spacing w:lineRule="auto" w:line="240" w:before="0" w:after="0"/>
+              <w:rPr>
+                <w:rFonts w:ascii="Times New Roman" w:hAnsi="Times New Roman" w:cs="Times New Roman"/>
+                <w:sz w:val="24"/>
+                <w:szCs w:val="24"/>
+              </w:rPr>
+            </w:pPr>
+            <w:r>
+              <w:rPr>
+                <w:rFonts w:cs="Times New Roman" w:ascii="Times New Roman" w:hAnsi="Times New Roman"/>
+                <w:sz w:val="24"/>
+                <w:szCs w:val="24"/>
+              </w:rPr>
+              <w:t>T2:time cost for CPU (sec)</w:t>
+            </w:r>
+          </w:p>
+        </w:tc>
+        <w:tc>
+          <w:tcPr>
+            <w:tcW w:w="1128" w:type="dxa"/>
+            <w:tcBorders/>
+          </w:tcPr>
+          <w:p>
+            <w:pPr>
+              <w:pStyle w:val="Normal"/>
+              <w:spacing w:lineRule="auto" w:line="240" w:before="0" w:after="0"/>
+              <w:rPr>
+                <w:rFonts w:ascii="Times New Roman" w:hAnsi="Times New Roman" w:cs="Times New Roman"/>
+                <w:sz w:val="24"/>
+                <w:szCs w:val="24"/>
+              </w:rPr>
+            </w:pPr>
+            <w:r>
+              <w:rPr>
+                <w:rFonts w:cs="Times New Roman" w:ascii="Times New Roman" w:hAnsi="Times New Roman"/>
+                <w:sz w:val="24"/>
+                <w:szCs w:val="24"/>
+              </w:rPr>
+              <w:t>.001092</w:t>
+            </w:r>
+          </w:p>
+        </w:tc>
+        <w:tc>
+          <w:tcPr>
+            <w:tcW w:w="1322" w:type="dxa"/>
+            <w:tcBorders/>
+          </w:tcPr>
+          <w:p>
+            <w:pPr>
+              <w:pStyle w:val="Normal"/>
+              <w:spacing w:lineRule="auto" w:line="240" w:before="0" w:after="0"/>
+              <w:rPr>
+                <w:rFonts w:ascii="Times New Roman" w:hAnsi="Times New Roman" w:cs="Times New Roman"/>
+                <w:sz w:val="24"/>
+                <w:szCs w:val="24"/>
+              </w:rPr>
+            </w:pPr>
+            <w:r>
+              <w:rPr>
+                <w:rFonts w:cs="Times New Roman" w:ascii="Times New Roman" w:hAnsi="Times New Roman"/>
+                <w:sz w:val="24"/>
+                <w:szCs w:val="24"/>
+              </w:rPr>
+              <w:t>.164468</w:t>
+            </w:r>
+          </w:p>
+        </w:tc>
+        <w:tc>
+          <w:tcPr>
+            <w:tcW w:w="1322" w:type="dxa"/>
+            <w:tcBorders/>
+          </w:tcPr>
+          <w:p>
+            <w:pPr>
+              <w:pStyle w:val="Normal"/>
+              <w:spacing w:lineRule="auto" w:line="240" w:before="0" w:after="0"/>
+              <w:rPr>
+                <w:rFonts w:ascii="Times New Roman" w:hAnsi="Times New Roman" w:cs="Times New Roman"/>
+                <w:sz w:val="24"/>
+                <w:szCs w:val="24"/>
+              </w:rPr>
+            </w:pPr>
+            <w:r>
+              <w:rPr>
+                <w:rFonts w:cs="Times New Roman" w:ascii="Times New Roman" w:hAnsi="Times New Roman"/>
+                <w:sz w:val="24"/>
+                <w:szCs w:val="24"/>
+              </w:rPr>
+              <w:t>1.427419</w:t>
+            </w:r>
+          </w:p>
+        </w:tc>
+        <w:tc>
+          <w:tcPr>
+            <w:tcW w:w="1323" w:type="dxa"/>
+            <w:tcBorders>
+              <w:right w:val="nil"/>
+            </w:tcBorders>
+          </w:tcPr>
+          <w:p>
+            <w:pPr>
+              <w:pStyle w:val="Normal"/>
+              <w:spacing w:lineRule="auto" w:line="240" w:before="0" w:after="0"/>
+              <w:rPr>
+                <w:rFonts w:ascii="Times New Roman" w:hAnsi="Times New Roman" w:cs="Times New Roman"/>
+                <w:sz w:val="24"/>
+                <w:szCs w:val="24"/>
+              </w:rPr>
+            </w:pPr>
+            <w:r>
+              <w:rPr>
+                <w:rFonts w:cs="Times New Roman" w:ascii="Times New Roman" w:hAnsi="Times New Roman"/>
+                <w:sz w:val="24"/>
+                <w:szCs w:val="24"/>
+              </w:rPr>
+              <w:t>2.888026</w:t>
+            </w:r>
+          </w:p>
+        </w:tc>
+        <w:tc>
+          <w:tcPr>
+            <w:tcW w:w="1320" w:type="dxa"/>
+            <w:tcBorders/>
+          </w:tcPr>
+          <w:p>
+            <w:pPr>
+              <w:pStyle w:val="Normal"/>
+              <w:spacing w:lineRule="auto" w:line="240" w:before="0" w:after="0"/>
+              <w:rPr>
+                <w:rFonts w:ascii="Times New Roman" w:hAnsi="Times New Roman" w:cs="Times New Roman"/>
+                <w:sz w:val="24"/>
+                <w:szCs w:val="24"/>
+              </w:rPr>
+            </w:pPr>
+            <w:r>
+              <w:rPr>
+                <w:rFonts w:cs="Times New Roman" w:ascii="Times New Roman" w:hAnsi="Times New Roman"/>
+                <w:sz w:val="24"/>
+                <w:szCs w:val="24"/>
+              </w:rPr>
+              <w:t>5.982103</w:t>
+            </w:r>
+          </w:p>
+        </w:tc>
+      </w:tr>
+      <w:tr>
+        <w:trPr/>
+        <w:tc>
+          <w:tcPr>
+            <w:tcW w:w="3304" w:type="dxa"/>
+            <w:tcBorders/>
+          </w:tcPr>
+          <w:p>
+            <w:pPr>
+              <w:pStyle w:val="Normal"/>
+              <w:spacing w:lineRule="auto" w:line="240" w:before="0" w:after="0"/>
+              <w:rPr>
+                <w:rFonts w:ascii="Times New Roman" w:hAnsi="Times New Roman" w:cs="Times New Roman"/>
+                <w:sz w:val="24"/>
+                <w:szCs w:val="24"/>
+              </w:rPr>
+            </w:pPr>
+            <w:r>
+              <w:rPr>
+                <w:rFonts w:cs="Times New Roman" w:ascii="Times New Roman" w:hAnsi="Times New Roman"/>
+                <w:sz w:val="24"/>
+                <w:szCs w:val="24"/>
+              </w:rPr>
+              <w:t>Speedup = T2 / T1</w:t>
+            </w:r>
+          </w:p>
+        </w:tc>
+        <w:tc>
+          <w:tcPr>
+            <w:tcW w:w="1128" w:type="dxa"/>
+            <w:tcBorders/>
+          </w:tcPr>
+          <w:p>
+            <w:pPr>
+              <w:pStyle w:val="Normal"/>
+              <w:spacing w:lineRule="auto" w:line="240" w:before="0" w:after="0"/>
+              <w:rPr>
+                <w:rFonts w:ascii="Times New Roman" w:hAnsi="Times New Roman" w:cs="Times New Roman"/>
+                <w:sz w:val="24"/>
+                <w:szCs w:val="24"/>
+              </w:rPr>
+            </w:pPr>
+            <w:r>
+              <w:rPr>
+                <w:rFonts w:cs="Times New Roman" w:ascii="Times New Roman" w:hAnsi="Times New Roman"/>
+                <w:sz w:val="24"/>
+                <w:szCs w:val="24"/>
+              </w:rPr>
+              <w:t>1.6178</w:t>
+            </w:r>
+          </w:p>
+        </w:tc>
+        <w:tc>
+          <w:tcPr>
+            <w:tcW w:w="1322" w:type="dxa"/>
+            <w:tcBorders/>
+          </w:tcPr>
+          <w:p>
+            <w:pPr>
+              <w:pStyle w:val="Normal"/>
+              <w:spacing w:lineRule="auto" w:line="240" w:before="0" w:after="0"/>
+              <w:rPr>
+                <w:rFonts w:ascii="Times New Roman" w:hAnsi="Times New Roman" w:cs="Times New Roman"/>
+                <w:sz w:val="24"/>
+                <w:szCs w:val="24"/>
+              </w:rPr>
+            </w:pPr>
+            <w:r>
+              <w:rPr>
+                <w:rFonts w:cs="Times New Roman" w:ascii="Times New Roman" w:hAnsi="Times New Roman"/>
+                <w:sz w:val="24"/>
+                <w:szCs w:val="24"/>
+              </w:rPr>
+              <w:t>.26198</w:t>
+            </w:r>
+          </w:p>
+        </w:tc>
+        <w:tc>
+          <w:tcPr>
+            <w:tcW w:w="1322" w:type="dxa"/>
+            <w:tcBorders/>
+          </w:tcPr>
+          <w:p>
+            <w:pPr>
+              <w:pStyle w:val="Normal"/>
+              <w:spacing w:lineRule="auto" w:line="240" w:before="0" w:after="0"/>
+              <w:rPr>
+                <w:rFonts w:ascii="Times New Roman" w:hAnsi="Times New Roman" w:cs="Times New Roman"/>
+                <w:sz w:val="24"/>
+                <w:szCs w:val="24"/>
+              </w:rPr>
+            </w:pPr>
+            <w:r>
+              <w:rPr>
+                <w:rFonts w:cs="Times New Roman" w:ascii="Times New Roman" w:hAnsi="Times New Roman"/>
+                <w:sz w:val="24"/>
+                <w:szCs w:val="24"/>
+              </w:rPr>
+              <w:t>.30273</w:t>
+            </w:r>
+          </w:p>
+        </w:tc>
+        <w:tc>
+          <w:tcPr>
+            <w:tcW w:w="1323" w:type="dxa"/>
+            <w:tcBorders>
+              <w:right w:val="nil"/>
+            </w:tcBorders>
+          </w:tcPr>
+          <w:p>
+            <w:pPr>
+              <w:pStyle w:val="Normal"/>
+              <w:spacing w:lineRule="auto" w:line="240" w:before="0" w:after="0"/>
+              <w:rPr>
+                <w:rFonts w:ascii="Times New Roman" w:hAnsi="Times New Roman" w:cs="Times New Roman"/>
+                <w:sz w:val="24"/>
+                <w:szCs w:val="24"/>
+              </w:rPr>
+            </w:pPr>
+            <w:r>
+              <w:rPr>
+                <w:rFonts w:cs="Times New Roman" w:ascii="Times New Roman" w:hAnsi="Times New Roman"/>
+                <w:sz w:val="24"/>
+                <w:szCs w:val="24"/>
+              </w:rPr>
+              <w:t>.30584</w:t>
+            </w:r>
+          </w:p>
+        </w:tc>
+        <w:tc>
+          <w:tcPr>
+            <w:tcW w:w="1320" w:type="dxa"/>
+            <w:tcBorders/>
+          </w:tcPr>
+          <w:p>
+            <w:pPr>
+              <w:pStyle w:val="Normal"/>
+              <w:spacing w:lineRule="auto" w:line="240" w:before="0" w:after="0"/>
+              <w:rPr>
+                <w:rFonts w:ascii="Times New Roman" w:hAnsi="Times New Roman" w:cs="Times New Roman"/>
+                <w:sz w:val="24"/>
+                <w:szCs w:val="24"/>
+              </w:rPr>
+            </w:pPr>
+            <w:r>
+              <w:rPr>
+                <w:rFonts w:cs="Times New Roman" w:ascii="Times New Roman" w:hAnsi="Times New Roman"/>
+                <w:sz w:val="24"/>
+                <w:szCs w:val="24"/>
+              </w:rPr>
+              <w:t>.31665</w:t>
+            </w:r>
+          </w:p>
+        </w:tc>
+      </w:tr>
+    </w:tbl>
+    <w:p>
+      <w:pPr>
+        <w:pStyle w:val="Normal"/>
+        <w:widowControl/>
+        <w:bidi w:val="0"/>
+        <w:spacing w:lineRule="auto" w:line="259" w:before="0" w:after="160"/>
+        <w:jc w:val="left"/>
+        <w:rPr/>
+      </w:pPr>
+      <w:r>
+        <w:rPr/>
+      </w:r>
+    </w:p>
+    <w:p>
+      <w:pPr>
+        <w:pStyle w:val="Normal"/>
+        <w:widowControl/>
+        <w:bidi w:val="0"/>
+        <w:spacing w:lineRule="auto" w:line="259" w:before="0" w:after="160"/>
+        <w:jc w:val="left"/>
+        <w:rPr/>
+      </w:pPr>
+      <w:r>
+        <w:rPr/>
+        <w:t>Times with offloading the last merge onto the CPU</w:t>
+      </w:r>
+    </w:p>
+    <w:tbl>
+      <w:tblPr>
+        <w:tblStyle w:val="TableGrid"/>
+        <w:tblW w:w="9720" w:type="dxa"/>
+        <w:jc w:val="center"/>
+        <w:tblInd w:w="0" w:type="dxa"/>
+        <w:tblCellMar>
+          <w:top w:w="0" w:type="dxa"/>
+          <w:left w:w="108" w:type="dxa"/>
+          <w:bottom w:w="0" w:type="dxa"/>
+          <w:right w:w="108" w:type="dxa"/>
+        </w:tblCellMar>
+        <w:tblLook w:val="04a0" w:noHBand="0" w:noVBand="1" w:firstColumn="1" w:lastRow="0" w:lastColumn="0" w:firstRow="1"/>
+      </w:tblPr>
+      <w:tblGrid>
+        <w:gridCol w:w="3304"/>
+        <w:gridCol w:w="1128"/>
         <w:gridCol w:w="1322"/>
         <w:gridCol w:w="1322"/>
         <w:gridCol w:w="1323"/>
@@ -638,7 +1474,7 @@
         <w:trPr/>
         <w:tc>
           <w:tcPr>
-            <w:tcW w:w="3305" w:type="dxa"/>
+            <w:tcW w:w="3304" w:type="dxa"/>
             <w:tcBorders/>
           </w:tcPr>
           <w:p>
@@ -663,7 +1499,7 @@
         </w:tc>
         <w:tc>
           <w:tcPr>
-            <w:tcW w:w="1127" w:type="dxa"/>
+            <w:tcW w:w="1128" w:type="dxa"/>
             <w:tcBorders/>
           </w:tcPr>
           <w:p>
@@ -793,7 +1629,7 @@
         <w:trPr/>
         <w:tc>
           <w:tcPr>
-            <w:tcW w:w="3305" w:type="dxa"/>
+            <w:tcW w:w="3304" w:type="dxa"/>
             <w:tcBorders>
               <w:top w:val="nil"/>
             </w:tcBorders>
@@ -820,7 +1656,7 @@
         </w:tc>
         <w:tc>
           <w:tcPr>
-            <w:tcW w:w="1127" w:type="dxa"/>
+            <w:tcW w:w="1128" w:type="dxa"/>
             <w:tcBorders>
               <w:top w:val="nil"/>
             </w:tcBorders>
@@ -959,48 +1795,32 @@
         <w:trPr/>
         <w:tc>
           <w:tcPr>
-            <w:tcW w:w="3305" w:type="dxa"/>
-            <w:tcBorders/>
-          </w:tcPr>
-          <w:p>
-            <w:pPr>
-              <w:pStyle w:val="Normal"/>
-              <w:spacing w:lineRule="auto" w:line="240" w:before="0" w:after="0"/>
-              <w:rPr>
-                <w:rFonts w:ascii="Times New Roman" w:hAnsi="Times New Roman" w:cs="Times New Roman"/>
-                <w:sz w:val="24"/>
-                <w:szCs w:val="24"/>
-              </w:rPr>
-            </w:pPr>
-            <w:r>
-              <w:rPr>
-                <w:rFonts w:cs="Times New Roman" w:ascii="Times New Roman" w:hAnsi="Times New Roman"/>
-                <w:sz w:val="24"/>
-                <w:szCs w:val="24"/>
-              </w:rPr>
-              <w:t>T1:time cost for GPU (</w:t>
-            </w:r>
-            <w:r>
-              <w:rPr>
-                <w:rFonts w:cs="Times New Roman" w:ascii="Times New Roman" w:hAnsi="Times New Roman"/>
-                <w:sz w:val="24"/>
-                <w:szCs w:val="24"/>
-              </w:rPr>
-              <w:t>sec</w:t>
-            </w:r>
-            <w:r>
-              <w:rPr>
-                <w:rFonts w:cs="Times New Roman" w:ascii="Times New Roman" w:hAnsi="Times New Roman"/>
-                <w:sz w:val="24"/>
-                <w:szCs w:val="24"/>
-              </w:rPr>
-              <w:t>)</w:t>
-            </w:r>
-          </w:p>
-        </w:tc>
-        <w:tc>
-          <w:tcPr>
-            <w:tcW w:w="1127" w:type="dxa"/>
+            <w:tcW w:w="3304" w:type="dxa"/>
+            <w:tcBorders/>
+          </w:tcPr>
+          <w:p>
+            <w:pPr>
+              <w:pStyle w:val="Normal"/>
+              <w:spacing w:lineRule="auto" w:line="240" w:before="0" w:after="0"/>
+              <w:rPr>
+                <w:rFonts w:ascii="Times New Roman" w:hAnsi="Times New Roman" w:cs="Times New Roman"/>
+                <w:sz w:val="24"/>
+                <w:szCs w:val="24"/>
+              </w:rPr>
+            </w:pPr>
+            <w:r>
+              <w:rPr>
+                <w:rFonts w:cs="Times New Roman" w:ascii="Times New Roman" w:hAnsi="Times New Roman"/>
+                <w:sz w:val="24"/>
+                <w:szCs w:val="24"/>
+              </w:rPr>
+              <w:t>T1:time cost for GPU (sec)</w:t>
+            </w:r>
+          </w:p>
+        </w:tc>
+        <w:tc>
+          <w:tcPr>
+            <w:tcW w:w="1128" w:type="dxa"/>
             <w:tcBorders/>
           </w:tcPr>
           <w:p>
@@ -1027,7 +1847,7 @@
                 <w:sz w:val="24"/>
                 <w:szCs w:val="24"/>
               </w:rPr>
-              <w:t>000675</w:t>
+              <w:t>000023</w:t>
             </w:r>
           </w:p>
         </w:tc>
@@ -1041,26 +1861,24 @@
               <w:pStyle w:val="Normal"/>
               <w:spacing w:lineRule="auto" w:line="240" w:before="0" w:after="0"/>
               <w:rPr>
-                <w:rFonts w:ascii="Times New Roman" w:hAnsi="Times New Roman" w:cs="Times New Roman"/>
-                <w:sz w:val="24"/>
-                <w:szCs w:val="24"/>
-              </w:rPr>
-            </w:pPr>
-            <w:r>
-              <w:rPr>
-                <w:rFonts w:cs="Times New Roman" w:ascii="Times New Roman" w:hAnsi="Times New Roman"/>
-                <w:sz w:val="24"/>
-                <w:szCs w:val="24"/>
-              </w:rPr>
-              <w:t>.</w:t>
-            </w:r>
-            <w:r>
-              <w:rPr>
-                <w:rFonts w:cs="Times New Roman" w:ascii="Times New Roman" w:hAnsi="Times New Roman"/>
-                <w:sz w:val="24"/>
-                <w:szCs w:val="24"/>
-              </w:rPr>
-              <w:t>627788</w:t>
+                <w:rFonts w:ascii="Times New Roman" w:hAnsi="Times New Roman" w:eastAsia="Calibri" w:cs="Times New Roman" w:eastAsiaTheme="minorHAnsi"/>
+                <w:color w:val="auto"/>
+                <w:kern w:val="0"/>
+                <w:sz w:val="24"/>
+                <w:szCs w:val="24"/>
+                <w:lang w:val="en-US" w:eastAsia="en-US" w:bidi="ar-SA"/>
+              </w:rPr>
+            </w:pPr>
+            <w:r>
+              <w:rPr>
+                <w:rFonts w:eastAsia="Calibri" w:cs="Times New Roman" w:eastAsiaTheme="minorHAnsi" w:ascii="Times New Roman" w:hAnsi="Times New Roman"/>
+                <w:color w:val="auto"/>
+                <w:kern w:val="0"/>
+                <w:sz w:val="24"/>
+                <w:szCs w:val="24"/>
+                <w:lang w:val="en-US" w:eastAsia="en-US" w:bidi="ar-SA"/>
+              </w:rPr>
+              <w:t>.326090</w:t>
             </w:r>
           </w:p>
         </w:tc>
@@ -1085,7 +1903,7 @@
                 <w:sz w:val="24"/>
                 <w:szCs w:val="24"/>
               </w:rPr>
-              <w:t>4.715045</w:t>
+              <w:t>2.393490</w:t>
             </w:r>
           </w:p>
         </w:tc>
@@ -1112,7 +1930,7 @@
                 <w:sz w:val="24"/>
                 <w:szCs w:val="24"/>
               </w:rPr>
-              <w:t>9.442738</w:t>
+              <w:t>4.790324</w:t>
             </w:r>
           </w:p>
         </w:tc>
@@ -1137,7 +1955,7 @@
                 <w:sz w:val="24"/>
                 <w:szCs w:val="24"/>
               </w:rPr>
-              <w:t>18.891363</w:t>
+              <w:t>9.567669</w:t>
             </w:r>
           </w:p>
         </w:tc>
@@ -1146,48 +1964,32 @@
         <w:trPr/>
         <w:tc>
           <w:tcPr>
-            <w:tcW w:w="3305" w:type="dxa"/>
-            <w:tcBorders/>
-          </w:tcPr>
-          <w:p>
-            <w:pPr>
-              <w:pStyle w:val="Normal"/>
-              <w:spacing w:lineRule="auto" w:line="240" w:before="0" w:after="0"/>
-              <w:rPr>
-                <w:rFonts w:ascii="Times New Roman" w:hAnsi="Times New Roman" w:cs="Times New Roman"/>
-                <w:sz w:val="24"/>
-                <w:szCs w:val="24"/>
-              </w:rPr>
-            </w:pPr>
-            <w:r>
-              <w:rPr>
-                <w:rFonts w:cs="Times New Roman" w:ascii="Times New Roman" w:hAnsi="Times New Roman"/>
-                <w:sz w:val="24"/>
-                <w:szCs w:val="24"/>
-              </w:rPr>
-              <w:t>T2:time cost for CPU (</w:t>
-            </w:r>
-            <w:r>
-              <w:rPr>
-                <w:rFonts w:cs="Times New Roman" w:ascii="Times New Roman" w:hAnsi="Times New Roman"/>
-                <w:sz w:val="24"/>
-                <w:szCs w:val="24"/>
-              </w:rPr>
-              <w:t>sec</w:t>
-            </w:r>
-            <w:r>
-              <w:rPr>
-                <w:rFonts w:cs="Times New Roman" w:ascii="Times New Roman" w:hAnsi="Times New Roman"/>
-                <w:sz w:val="24"/>
-                <w:szCs w:val="24"/>
-              </w:rPr>
-              <w:t>)</w:t>
-            </w:r>
-          </w:p>
-        </w:tc>
-        <w:tc>
-          <w:tcPr>
-            <w:tcW w:w="1127" w:type="dxa"/>
+            <w:tcW w:w="3304" w:type="dxa"/>
+            <w:tcBorders/>
+          </w:tcPr>
+          <w:p>
+            <w:pPr>
+              <w:pStyle w:val="Normal"/>
+              <w:spacing w:lineRule="auto" w:line="240" w:before="0" w:after="0"/>
+              <w:rPr>
+                <w:rFonts w:ascii="Times New Roman" w:hAnsi="Times New Roman" w:cs="Times New Roman"/>
+                <w:sz w:val="24"/>
+                <w:szCs w:val="24"/>
+              </w:rPr>
+            </w:pPr>
+            <w:r>
+              <w:rPr>
+                <w:rFonts w:cs="Times New Roman" w:ascii="Times New Roman" w:hAnsi="Times New Roman"/>
+                <w:sz w:val="24"/>
+                <w:szCs w:val="24"/>
+              </w:rPr>
+              <w:t>T2:time cost for CPU (sec)</w:t>
+            </w:r>
+          </w:p>
+        </w:tc>
+        <w:tc>
+          <w:tcPr>
+            <w:tcW w:w="1128" w:type="dxa"/>
             <w:tcBorders/>
           </w:tcPr>
           <w:p>
@@ -1214,7 +2016,7 @@
                 <w:sz w:val="24"/>
                 <w:szCs w:val="24"/>
               </w:rPr>
-              <w:t>001092</w:t>
+              <w:t>000266</w:t>
             </w:r>
           </w:p>
         </w:tc>
@@ -1239,15 +2041,7 @@
                 <w:sz w:val="24"/>
                 <w:szCs w:val="24"/>
               </w:rPr>
-              <w:t>.</w:t>
-            </w:r>
-            <w:r>
-              <w:rPr>
-                <w:rFonts w:cs="Times New Roman" w:ascii="Times New Roman" w:hAnsi="Times New Roman"/>
-                <w:sz w:val="24"/>
-                <w:szCs w:val="24"/>
-              </w:rPr>
-              <w:t>164468</w:t>
+              <w:t>.159490</w:t>
             </w:r>
           </w:p>
         </w:tc>
@@ -1272,7 +2066,7 @@
                 <w:sz w:val="24"/>
                 <w:szCs w:val="24"/>
               </w:rPr>
-              <w:t>1.427419</w:t>
+              <w:t>1.409835</w:t>
             </w:r>
           </w:p>
         </w:tc>
@@ -1299,7 +2093,7 @@
                 <w:sz w:val="24"/>
                 <w:szCs w:val="24"/>
               </w:rPr>
-              <w:t>2.888026</w:t>
+              <w:t>2.910260</w:t>
             </w:r>
           </w:p>
         </w:tc>
@@ -1324,7 +2118,7 @@
                 <w:sz w:val="24"/>
                 <w:szCs w:val="24"/>
               </w:rPr>
-              <w:t>5.982103</w:t>
+              <w:t>5.932908</w:t>
             </w:r>
           </w:p>
         </w:tc>
@@ -1333,59 +2127,46 @@
         <w:trPr/>
         <w:tc>
           <w:tcPr>
-            <w:tcW w:w="3305" w:type="dxa"/>
-            <w:tcBorders/>
-          </w:tcPr>
-          <w:p>
-            <w:pPr>
-              <w:pStyle w:val="Normal"/>
-              <w:spacing w:lineRule="auto" w:line="240" w:before="0" w:after="0"/>
-              <w:rPr>
-                <w:rFonts w:ascii="Times New Roman" w:hAnsi="Times New Roman" w:cs="Times New Roman"/>
-                <w:sz w:val="24"/>
-                <w:szCs w:val="24"/>
-              </w:rPr>
-            </w:pPr>
-            <w:r>
-              <w:rPr>
-                <w:rFonts w:cs="Times New Roman" w:ascii="Times New Roman" w:hAnsi="Times New Roman"/>
-                <w:sz w:val="24"/>
-                <w:szCs w:val="24"/>
-              </w:rPr>
-              <w:t>Speedup =</w:t>
-            </w:r>
-            <w:r>
-              <w:rPr>
-                <w:rFonts w:cs="Times New Roman" w:ascii="Times New Roman" w:hAnsi="Times New Roman"/>
-                <w:sz w:val="24"/>
-                <w:szCs w:val="24"/>
-              </w:rPr>
-              <w:t xml:space="preserve"> T2 / T1</w:t>
-            </w:r>
-          </w:p>
-        </w:tc>
-        <w:tc>
-          <w:tcPr>
-            <w:tcW w:w="1127" w:type="dxa"/>
-            <w:tcBorders/>
-          </w:tcPr>
-          <w:p>
-            <w:pPr>
-              <w:pStyle w:val="Normal"/>
-              <w:spacing w:lineRule="auto" w:line="240" w:before="0" w:after="0"/>
-              <w:rPr>
-                <w:rFonts w:ascii="Times New Roman" w:hAnsi="Times New Roman" w:cs="Times New Roman"/>
-                <w:sz w:val="24"/>
-                <w:szCs w:val="24"/>
-              </w:rPr>
-            </w:pPr>
-            <w:r>
-              <w:rPr>
-                <w:rFonts w:cs="Times New Roman" w:ascii="Times New Roman" w:hAnsi="Times New Roman"/>
-                <w:sz w:val="24"/>
-                <w:szCs w:val="24"/>
-              </w:rPr>
-              <w:t>1.6178</w:t>
+            <w:tcW w:w="3304" w:type="dxa"/>
+            <w:tcBorders/>
+          </w:tcPr>
+          <w:p>
+            <w:pPr>
+              <w:pStyle w:val="Normal"/>
+              <w:spacing w:lineRule="auto" w:line="240" w:before="0" w:after="0"/>
+              <w:rPr>
+                <w:rFonts w:ascii="Times New Roman" w:hAnsi="Times New Roman" w:cs="Times New Roman"/>
+                <w:sz w:val="24"/>
+                <w:szCs w:val="24"/>
+              </w:rPr>
+            </w:pPr>
+            <w:r>
+              <w:rPr>
+                <w:rFonts w:cs="Times New Roman" w:ascii="Times New Roman" w:hAnsi="Times New Roman"/>
+                <w:sz w:val="24"/>
+                <w:szCs w:val="24"/>
+              </w:rPr>
+              <w:t>Speedup = T2 / T1</w:t>
+            </w:r>
+          </w:p>
+        </w:tc>
+        <w:tc>
+          <w:tcPr>
+            <w:tcW w:w="1128" w:type="dxa"/>
+            <w:tcBorders/>
+          </w:tcPr>
+          <w:p>
+            <w:pPr>
+              <w:pStyle w:val="Normal"/>
+              <w:spacing w:lineRule="auto" w:line="240" w:before="0" w:after="0"/>
+              <w:rPr>
+                <w:rFonts w:ascii="Times New Roman" w:hAnsi="Times New Roman" w:cs="Times New Roman"/>
+                <w:sz w:val="24"/>
+                <w:szCs w:val="24"/>
+              </w:rPr>
+            </w:pPr>
+            <w:r>
+              <w:rPr/>
             </w:r>
           </w:p>
         </w:tc>
@@ -1405,20 +2186,7 @@
               </w:rPr>
             </w:pPr>
             <w:r>
-              <w:rPr>
-                <w:rFonts w:cs="Times New Roman" w:ascii="Times New Roman" w:hAnsi="Times New Roman"/>
-                <w:sz w:val="24"/>
-                <w:szCs w:val="24"/>
-              </w:rPr>
-              <w:t>.</w:t>
-            </w:r>
-            <w:r>
-              <w:rPr>
-                <w:rFonts w:cs="Times New Roman" w:ascii="Times New Roman" w:hAnsi="Times New Roman"/>
-                <w:sz w:val="24"/>
-                <w:szCs w:val="24"/>
-              </w:rPr>
-              <w:t>26198</w:t>
+              <w:rPr/>
             </w:r>
           </w:p>
         </w:tc>
@@ -1438,20 +2206,7 @@
               </w:rPr>
             </w:pPr>
             <w:r>
-              <w:rPr>
-                <w:rFonts w:cs="Times New Roman" w:ascii="Times New Roman" w:hAnsi="Times New Roman"/>
-                <w:sz w:val="24"/>
-                <w:szCs w:val="24"/>
-              </w:rPr>
-              <w:t>.</w:t>
-            </w:r>
-            <w:r>
-              <w:rPr>
-                <w:rFonts w:cs="Times New Roman" w:ascii="Times New Roman" w:hAnsi="Times New Roman"/>
-                <w:sz w:val="24"/>
-                <w:szCs w:val="24"/>
-              </w:rPr>
-              <w:t>30273</w:t>
+              <w:rPr/>
             </w:r>
           </w:p>
         </w:tc>
@@ -1473,20 +2228,7 @@
               </w:rPr>
             </w:pPr>
             <w:r>
-              <w:rPr>
-                <w:rFonts w:cs="Times New Roman" w:ascii="Times New Roman" w:hAnsi="Times New Roman"/>
-                <w:sz w:val="24"/>
-                <w:szCs w:val="24"/>
-              </w:rPr>
-              <w:t>.</w:t>
-            </w:r>
-            <w:r>
-              <w:rPr>
-                <w:rFonts w:cs="Times New Roman" w:ascii="Times New Roman" w:hAnsi="Times New Roman"/>
-                <w:sz w:val="24"/>
-                <w:szCs w:val="24"/>
-              </w:rPr>
-              <w:t>30584</w:t>
+              <w:rPr/>
             </w:r>
           </w:p>
         </w:tc>
@@ -1506,20 +2248,7 @@
               </w:rPr>
             </w:pPr>
             <w:r>
-              <w:rPr>
-                <w:rFonts w:cs="Times New Roman" w:ascii="Times New Roman" w:hAnsi="Times New Roman"/>
-                <w:sz w:val="24"/>
-                <w:szCs w:val="24"/>
-              </w:rPr>
-              <w:t>.</w:t>
-            </w:r>
-            <w:r>
-              <w:rPr>
-                <w:rFonts w:cs="Times New Roman" w:ascii="Times New Roman" w:hAnsi="Times New Roman"/>
-                <w:sz w:val="24"/>
-                <w:szCs w:val="24"/>
-              </w:rPr>
-              <w:t>31665</w:t>
+              <w:rPr/>
             </w:r>
           </w:p>
         </w:tc>
@@ -1528,10 +2257,7 @@
     <w:p>
       <w:pPr>
         <w:pStyle w:val="Normal"/>
-        <w:widowControl/>
-        <w:bidi w:val="0"/>
-        <w:spacing w:lineRule="auto" w:line="259" w:before="0" w:after="160"/>
-        <w:jc w:val="left"/>
+        <w:spacing w:before="0" w:after="160"/>
         <w:rPr/>
       </w:pPr>
       <w:r>
@@ -1560,7 +2286,7 @@
         <w:docPartGallery w:val="Page Numbers (Top of Page)"/>
         <w:docPartUnique w:val="true"/>
       </w:docPartObj>
-      <w:id w:val="622795151"/>
+      <w:id w:val="1630347450"/>
     </w:sdtPr>
     <w:sdtContent>
       <w:p>
@@ -2196,7 +2922,6 @@
     <w:rPrDefault>
       <w:rPr>
         <w:rFonts w:ascii="Calibri" w:hAnsi="Calibri" w:eastAsia="Calibri" w:cs="" w:asciiTheme="minorHAnsi" w:cstheme="minorBidi" w:eastAsiaTheme="minorHAnsi" w:hAnsiTheme="minorHAnsi"/>
-        <w:sz w:val="22"/>
         <w:szCs w:val="22"/>
         <w:lang w:val="en-US" w:eastAsia="en-US" w:bidi="ar-SA"/>
       </w:rPr>
@@ -2590,6 +3315,7 @@
     <w:qFormat/>
     <w:pPr>
       <w:widowControl/>
+      <w:suppressAutoHyphens w:val="true"/>
       <w:bidi w:val="0"/>
       <w:spacing w:lineRule="auto" w:line="259" w:before="0" w:after="160"/>
       <w:jc w:val="left"/>
@@ -2755,6 +3481,28 @@
       <w:spacing w:lineRule="auto" w:line="240" w:before="0" w:after="0"/>
     </w:pPr>
     <w:rPr/>
+  </w:style>
+  <w:style w:type="paragraph" w:styleId="TableContents">
+    <w:name w:val="Table Contents"/>
+    <w:basedOn w:val="Normal"/>
+    <w:qFormat/>
+    <w:pPr>
+      <w:suppressLineNumbers/>
+    </w:pPr>
+    <w:rPr/>
+  </w:style>
+  <w:style w:type="paragraph" w:styleId="TableHeading">
+    <w:name w:val="Table Heading"/>
+    <w:basedOn w:val="TableContents"/>
+    <w:qFormat/>
+    <w:pPr>
+      <w:suppressLineNumbers/>
+      <w:jc w:val="center"/>
+    </w:pPr>
+    <w:rPr>
+      <w:b/>
+      <w:bCs/>
+    </w:rPr>
   </w:style>
   <w:style w:type="numbering" w:styleId="NoList" w:default="1">
     <w:name w:val="No List"/>

</xml_diff>